<commit_message>
Week 12 Progress Report
</commit_message>
<xml_diff>
--- a/Deliverables/Week 12 Progress Report.docx
+++ b/Deliverables/Week 12 Progress Report.docx
@@ -154,11 +154,13 @@
         </w:rPr>
         <w:t xml:space="preserve">I am right on schedule to finish </w:t>
       </w:r>
-      <w:r>
-        <w:rPr>
-          <w:lang w:val="en-CA"/>
-        </w:rPr>
-        <w:t xml:space="preserve">to finish the project and present for next week. I have a functional prototype that I have been doing unit testing on to count the number of bees coming and going from the hive through a single gate. The last thing to do is the production testing, where I will ensure that each individual gate is able to increment and decrement the same counter, which will determine the population of the hive. This will integrate the sensors for the five entrances at the front of the hive to be run by a single program that will keep track of all bees entering and leaving. This will be done by expanding the python code that I have written to check for signals on 4 other GPIO pins on the Raspberry Pi, using the same logic that was implemented to check the signal on the initial pin. </w:t>
+      <w:bookmarkStart w:id="0" w:name="_GoBack"/>
+      <w:bookmarkEnd w:id="0"/>
+      <w:r>
+        <w:rPr>
+          <w:lang w:val="en-CA"/>
+        </w:rPr>
+        <w:t xml:space="preserve">the project and present for next week. I have a functional prototype that I have been doing unit testing on to count the number of bees coming and going from the hive through a single gate. The last thing to do is the production testing, where I will ensure that each individual gate is able to increment and decrement the same counter, which will determine the population of the hive. This will integrate the sensors for the five entrances at the front of the hive to be run by a single program that will keep track of all bees entering and leaving. This will be done by expanding the python code that I have written to check for signals on 4 other GPIO pins on the Raspberry Pi, using the same logic that was implemented to check the signal on the initial pin. </w:t>
       </w:r>
     </w:p>
     <w:p>
@@ -204,15 +206,7 @@
         <w:rPr>
           <w:lang w:val="en-CA"/>
         </w:rPr>
-        <w:t>Financially, I am on track to meet the budget I set at the beginning of the semester. Originally, I had over-budgeted for the project when my other team members and I who are developing the Android application thought we would each implement every aspect of the hardware. We later decided that it would make more sense to each implement a specific mechanism for one aspect of measurement. Therefore, I fo</w:t>
-      </w:r>
-      <w:bookmarkStart w:id="0" w:name="_GoBack"/>
-      <w:bookmarkEnd w:id="0"/>
-      <w:r>
-        <w:rPr>
-          <w:lang w:val="en-CA"/>
-        </w:rPr>
-        <w:t>cussed solely on counting the bees. This cut out some components from the budget that I would have needed to buy, however, the IR sensors that I am using to count the bees proved to be more expensive than originally planned. This was because the ones from the budget would take too long to ship from overseas and so I was forced to buy components from Canada, which were more expensive. The GP1A57HRJ00F IR Optical Interrupter module is $7 per sensor and since I am using 10 of them, it comes to $70. However, the initial budget was for $200</w:t>
+        <w:t>Financially, I am on track to meet the budget I set at the beginning of the semester. Originally, I had over-budgeted for the project when my other team members and I who are developing the Android application thought we would each implement every aspect of the hardware. We later decided that it would make more sense to each implement a specific mechanism for one aspect of measurement. Therefore, I focussed solely on counting the bees. This cut out some components from the budget that I would have needed to buy, however, the IR sensors that I am using to count the bees proved to be more expensive than originally planned. This was because the ones from the budget would take too long to ship from overseas and so I was forced to buy components from Canada, which were more expensive. The GP1A57HRJ00F IR Optical Interrupter module is $7 per sensor and since I am using 10 of them, it comes to $70. However, the initial budget was for $200</w:t>
       </w:r>
       <w:r>
         <w:rPr>

</xml_diff>